<commit_message>
=( eco fro lab 5
</commit_message>
<xml_diff>
--- a/Eco/Лаба со стартапом/наш1.docx
+++ b/Eco/Лаба со стартапом/наш1.docx
@@ -141,7 +141,7 @@
           <w:szCs w:val="28"/>
           <w:shd w:fill="FFFFFF" w:val="clear"/>
         </w:rPr>
-        <w:t>ЭТАП 1 (PROBLEM/SOфLUTION FIT)</w:t>
+        <w:t>ЭТАП 1 (PROBLEM/SOLUTION FIT)</w:t>
       </w:r>
     </w:p>
     <w:p>
@@ -1046,16 +1046,7 @@
           <w:szCs w:val="28"/>
           <w:shd w:fill="auto" w:val="clear"/>
         </w:rPr>
-        <w:t xml:space="preserve">В приложении также есть страница с настройками. Пользователь может попасть на нее, кликнув на соответствующую кнопку в верхнем меню. Здесь можно контролировать такой функционал, как включение и отключение содержания, </w:t>
-      </w:r>
-      <w:r>
-        <w:rPr>
-          <w:rFonts w:cs="Times New Roman" w:ascii="Times New Roman" w:hAnsi="Times New Roman"/>
-          <w:sz w:val="28"/>
-          <w:szCs w:val="28"/>
-          <w:shd w:fill="auto" w:val="clear"/>
-        </w:rPr>
-        <w:t>ввод параметров шрифтов и другие.</w:t>
+        <w:t>В приложении также есть страница с настройками. Пользователь может попасть на нее, кликнув на соответствующую кнопку в верхнем меню. Здесь можно контролировать такой функционал, как включение и отключение содержания, ввод параметров шрифтов и другие.</w:t>
       </w:r>
     </w:p>
     <w:p>
@@ -2017,19 +2008,7 @@
           <w:shd w:fill="auto" w:val="clear"/>
           <w:lang w:eastAsia="en-US"/>
         </w:rPr>
-        <w:t xml:space="preserve">ыта. Результат: </w:t>
-      </w:r>
-      <w:r>
-        <w:rPr>
-          <w:rFonts w:eastAsia="Calibri" w:eastAsiaTheme="minorHAnsi"/>
-          <w:b/>
-          <w:color w:val="000000" w:themeColor="text1"/>
-          <w:sz w:val="28"/>
-          <w:szCs w:val="28"/>
-          <w:shd w:fill="auto" w:val="clear"/>
-          <w:lang w:eastAsia="en-US"/>
-        </w:rPr>
-        <w:t>0 балл</w:t>
+        <w:t>ыта. Результат: 0 балл</w:t>
       </w:r>
     </w:p>
     <w:p>
@@ -2257,19 +2236,7 @@
           <w:shd w:fill="auto" w:val="clear"/>
           <w:lang w:eastAsia="en-US"/>
         </w:rPr>
-        <w:t xml:space="preserve">Шаг 2. Оценка рынка капитала. Результат: </w:t>
-      </w:r>
-      <w:r>
-        <w:rPr>
-          <w:rFonts w:eastAsia="Calibri" w:eastAsiaTheme="minorHAnsi"/>
-          <w:b/>
-          <w:color w:val="000000" w:themeColor="text1"/>
-          <w:sz w:val="28"/>
-          <w:szCs w:val="28"/>
-          <w:shd w:fill="auto" w:val="clear"/>
-          <w:lang w:eastAsia="en-US"/>
-        </w:rPr>
-        <w:t>2 балла</w:t>
+        <w:t>Шаг 2. Оценка рынка капитала. Результат: 2 балла</w:t>
       </w:r>
     </w:p>
     <w:p>
@@ -2447,19 +2414,7 @@
           <w:shd w:fill="auto" w:val="clear"/>
           <w:lang w:eastAsia="en-US"/>
         </w:rPr>
-        <w:t xml:space="preserve">Шаг 3. Оценка стартовых ресурсов. Результат: </w:t>
-      </w:r>
-      <w:r>
-        <w:rPr>
-          <w:rFonts w:eastAsia="Calibri" w:eastAsiaTheme="minorHAnsi"/>
-          <w:b/>
-          <w:color w:val="000000" w:themeColor="text1"/>
-          <w:sz w:val="28"/>
-          <w:szCs w:val="28"/>
-          <w:shd w:fill="auto" w:val="clear"/>
-          <w:lang w:eastAsia="en-US"/>
-        </w:rPr>
-        <w:t>3 баллов</w:t>
+        <w:t>Шаг 3. Оценка стартовых ресурсов. Результат: 3 баллов</w:t>
       </w:r>
     </w:p>
     <w:p>
@@ -2637,19 +2592,7 @@
           <w:shd w:fill="auto" w:val="clear"/>
           <w:lang w:eastAsia="en-US"/>
         </w:rPr>
-        <w:t xml:space="preserve">Шаг 4. Оценка вовлеченности основателей проекта. Результат: </w:t>
-      </w:r>
-      <w:r>
-        <w:rPr>
-          <w:rFonts w:eastAsia="Calibri" w:eastAsiaTheme="minorHAnsi"/>
-          <w:b/>
-          <w:color w:val="000000" w:themeColor="text1"/>
-          <w:sz w:val="28"/>
-          <w:szCs w:val="28"/>
-          <w:shd w:fill="auto" w:val="clear"/>
-          <w:lang w:eastAsia="en-US"/>
-        </w:rPr>
-        <w:t>2 балла</w:t>
+        <w:t>Шаг 4. Оценка вовлеченности основателей проекта. Результат: 2 балла</w:t>
       </w:r>
     </w:p>
     <w:p>
@@ -2827,19 +2770,7 @@
           <w:shd w:fill="auto" w:val="clear"/>
           <w:lang w:eastAsia="en-US"/>
         </w:rPr>
-        <w:t xml:space="preserve">Шаг 5. Оценка инвестиций для выпуска первой версии продукта. Результат: </w:t>
-      </w:r>
-      <w:r>
-        <w:rPr>
-          <w:rFonts w:eastAsia="Calibri" w:eastAsiaTheme="minorHAnsi"/>
-          <w:b/>
-          <w:color w:val="000000" w:themeColor="text1"/>
-          <w:sz w:val="28"/>
-          <w:szCs w:val="28"/>
-          <w:shd w:fill="auto" w:val="clear"/>
-          <w:lang w:eastAsia="en-US"/>
-        </w:rPr>
-        <w:t>3 балл</w:t>
+        <w:t>Шаг 5. Оценка инвестиций для выпуска первой версии продукта. Результат: 3 балл</w:t>
       </w:r>
     </w:p>
     <w:p>
@@ -2994,19 +2925,7 @@
           <w:shd w:fill="auto" w:val="clear"/>
           <w:lang w:eastAsia="en-US"/>
         </w:rPr>
-        <w:t xml:space="preserve">Шаг 6. Подсчет количества преимуществ перед конкурентами. Результат: </w:t>
-      </w:r>
-      <w:r>
-        <w:rPr>
-          <w:rFonts w:eastAsia="Calibri" w:eastAsiaTheme="minorHAnsi"/>
-          <w:b/>
-          <w:color w:val="000000" w:themeColor="text1"/>
-          <w:sz w:val="28"/>
-          <w:szCs w:val="28"/>
-          <w:shd w:fill="auto" w:val="clear"/>
-          <w:lang w:eastAsia="en-US"/>
-        </w:rPr>
-        <w:t>3 балла</w:t>
+        <w:t>Шаг 6. Подсчет количества преимуществ перед конкурентами. Результат: 3 балла</w:t>
       </w:r>
     </w:p>
     <w:p>
@@ -3212,19 +3131,7 @@
           <w:shd w:fill="auto" w:val="clear"/>
           <w:lang w:eastAsia="en-US"/>
         </w:rPr>
-        <w:t xml:space="preserve">тат: </w:t>
-      </w:r>
-      <w:r>
-        <w:rPr>
-          <w:rFonts w:eastAsia="Calibri" w:eastAsiaTheme="minorHAnsi"/>
-          <w:b/>
-          <w:color w:val="000000" w:themeColor="text1"/>
-          <w:sz w:val="28"/>
-          <w:szCs w:val="28"/>
-          <w:shd w:fill="auto" w:val="clear"/>
-          <w:lang w:eastAsia="en-US"/>
-        </w:rPr>
-        <w:t>0 балл</w:t>
+        <w:t>тат: 0 балл</w:t>
       </w:r>
     </w:p>
     <w:p>
@@ -3400,19 +3307,7 @@
           <w:shd w:fill="auto" w:val="clear"/>
           <w:lang w:eastAsia="en-US"/>
         </w:rPr>
-        <w:t xml:space="preserve">льтат: </w:t>
-      </w:r>
-      <w:r>
-        <w:rPr>
-          <w:rFonts w:eastAsia="Calibri" w:eastAsiaTheme="minorHAnsi"/>
-          <w:b/>
-          <w:color w:val="000000" w:themeColor="text1"/>
-          <w:sz w:val="28"/>
-          <w:szCs w:val="28"/>
-          <w:shd w:fill="auto" w:val="clear"/>
-          <w:lang w:eastAsia="en-US"/>
-        </w:rPr>
-        <w:t>1</w:t>
+        <w:t>льтат: 1</w:t>
       </w:r>
       <w:r>
         <w:rPr>
@@ -3679,29 +3574,43 @@
           <w:shd w:fill="auto" w:val="clear"/>
           <w:lang w:eastAsia="ru-RU"/>
         </w:rPr>
-        <w:t>(+)</w:t>
+        <w:t xml:space="preserve">(+) </w:t>
       </w:r>
       <w:r>
         <w:rPr>
           <w:rFonts w:eastAsia="Times New Roman" w:cs="Times New Roman" w:ascii="Times New Roman" w:hAnsi="Times New Roman"/>
-          <w:color w:val="333333"/>
           <w:sz w:val="28"/>
           <w:szCs w:val="28"/>
           <w:shd w:fill="auto" w:val="clear"/>
           <w:lang w:eastAsia="ru-RU"/>
         </w:rPr>
-        <w:t xml:space="preserve"> </w:t>
+        <w:t>1. Продуманная</w:t>
       </w:r>
       <w:r>
         <w:rPr>
           <w:rFonts w:eastAsia="Times New Roman" w:cs="Times New Roman" w:ascii="Times New Roman" w:hAnsi="Times New Roman"/>
           <w:sz w:val="28"/>
           <w:szCs w:val="28"/>
-          <w:shd w:fill="auto" w:val="clear"/>
           <w:lang w:eastAsia="ru-RU"/>
         </w:rPr>
-        <w:t xml:space="preserve">1. </w:t>
-      </w:r>
+        <w:t xml:space="preserve"> идея</w:t>
+      </w:r>
+    </w:p>
+    <w:p>
+      <w:pPr>
+        <w:pStyle w:val="Normal"/>
+        <w:shd w:val="clear" w:color="auto" w:fill="FFFFFF"/>
+        <w:spacing w:lineRule="auto" w:line="360" w:before="0" w:after="0"/>
+        <w:ind w:firstLine="709"/>
+        <w:jc w:val="both"/>
+        <w:textAlignment w:val="baseline"/>
+        <w:rPr>
+          <w:rFonts w:ascii="Times New Roman" w:hAnsi="Times New Roman" w:eastAsia="Times New Roman" w:cs="Times New Roman"/>
+          <w:sz w:val="28"/>
+          <w:szCs w:val="28"/>
+          <w:lang w:eastAsia="ru-RU"/>
+        </w:rPr>
+      </w:pPr>
       <w:r>
         <w:rPr>
           <w:rFonts w:eastAsia="Times New Roman" w:cs="Times New Roman" w:ascii="Times New Roman" w:hAnsi="Times New Roman"/>
@@ -3710,7 +3619,7 @@
           <w:shd w:fill="auto" w:val="clear"/>
           <w:lang w:eastAsia="ru-RU"/>
         </w:rPr>
-        <w:t>Продуманная</w:t>
+        <w:t>(+) 2.</w:t>
       </w:r>
       <w:r>
         <w:rPr>
@@ -3719,7 +3628,7 @@
           <w:szCs w:val="28"/>
           <w:lang w:eastAsia="ru-RU"/>
         </w:rPr>
-        <w:t xml:space="preserve"> идея</w:t>
+        <w:t xml:space="preserve"> Прототип продукта</w:t>
       </w:r>
     </w:p>
     <w:p>
@@ -3731,11 +3640,33 @@
         <w:jc w:val="both"/>
         <w:textAlignment w:val="baseline"/>
         <w:rPr>
-          <w:rFonts w:ascii="Times New Roman" w:hAnsi="Times New Roman" w:eastAsia="Times New Roman" w:cs="Times New Roman"/>
-          <w:sz w:val="28"/>
-          <w:szCs w:val="28"/>
+          <w:highlight w:val="none"/>
+          <w:shd w:fill="auto" w:val="clear"/>
+        </w:rPr>
+      </w:pPr>
+      <w:r>
+        <w:rPr>
+          <w:rFonts w:eastAsia="Times New Roman" w:cs="Times New Roman" w:ascii="Times New Roman" w:hAnsi="Times New Roman"/>
+          <w:sz w:val="28"/>
+          <w:szCs w:val="28"/>
+          <w:shd w:fill="auto" w:val="clear"/>
           <w:lang w:eastAsia="ru-RU"/>
         </w:rPr>
+        <w:t>(+) 3. Крепкая команда</w:t>
+      </w:r>
+    </w:p>
+    <w:p>
+      <w:pPr>
+        <w:pStyle w:val="Normal"/>
+        <w:shd w:val="clear" w:color="auto" w:fill="FFFFFF"/>
+        <w:spacing w:lineRule="auto" w:line="360" w:before="0" w:after="0"/>
+        <w:ind w:firstLine="709"/>
+        <w:jc w:val="both"/>
+        <w:textAlignment w:val="baseline"/>
+        <w:rPr>
+          <w:highlight w:val="none"/>
+          <w:shd w:fill="auto" w:val="clear"/>
+        </w:rPr>
       </w:pPr>
       <w:r>
         <w:rPr>
@@ -3745,163 +3676,7 @@
           <w:shd w:fill="auto" w:val="clear"/>
           <w:lang w:eastAsia="ru-RU"/>
         </w:rPr>
-        <w:t>(+)</w:t>
-      </w:r>
-      <w:r>
-        <w:rPr>
-          <w:rFonts w:eastAsia="Times New Roman" w:cs="Times New Roman" w:ascii="Times New Roman" w:hAnsi="Times New Roman"/>
-          <w:sz w:val="28"/>
-          <w:szCs w:val="28"/>
-          <w:shd w:fill="auto" w:val="clear"/>
-          <w:lang w:eastAsia="ru-RU"/>
-        </w:rPr>
-        <w:t xml:space="preserve"> 2.</w:t>
-      </w:r>
-      <w:r>
-        <w:rPr>
-          <w:rFonts w:eastAsia="Times New Roman" w:cs="Times New Roman" w:ascii="Times New Roman" w:hAnsi="Times New Roman"/>
-          <w:sz w:val="28"/>
-          <w:szCs w:val="28"/>
-          <w:lang w:eastAsia="ru-RU"/>
-        </w:rPr>
-        <w:t xml:space="preserve"> Прототип </w:t>
-      </w:r>
-      <w:r>
-        <w:rPr>
-          <w:rFonts w:eastAsia="Times New Roman" w:cs="Times New Roman" w:ascii="Times New Roman" w:hAnsi="Times New Roman"/>
-          <w:sz w:val="28"/>
-          <w:szCs w:val="28"/>
-          <w:lang w:eastAsia="ru-RU"/>
-        </w:rPr>
-        <w:t>продукта</w:t>
-      </w:r>
-    </w:p>
-    <w:p>
-      <w:pPr>
-        <w:pStyle w:val="Normal"/>
-        <w:shd w:val="clear" w:color="auto" w:fill="FFFFFF"/>
-        <w:spacing w:lineRule="auto" w:line="360" w:before="0" w:after="0"/>
-        <w:ind w:firstLine="709"/>
-        <w:jc w:val="both"/>
-        <w:textAlignment w:val="baseline"/>
-        <w:rPr>
-          <w:highlight w:val="none"/>
-          <w:shd w:fill="auto" w:val="clear"/>
-        </w:rPr>
-      </w:pPr>
-      <w:r>
-        <w:rPr>
-          <w:rFonts w:eastAsia="Times New Roman" w:cs="Times New Roman" w:ascii="Times New Roman" w:hAnsi="Times New Roman"/>
-          <w:sz w:val="28"/>
-          <w:szCs w:val="28"/>
-          <w:shd w:fill="auto" w:val="clear"/>
-          <w:lang w:eastAsia="ru-RU"/>
-        </w:rPr>
-        <w:t>(</w:t>
-      </w:r>
-      <w:r>
-        <w:rPr>
-          <w:rFonts w:eastAsia="Times New Roman" w:cs="Times New Roman" w:ascii="Times New Roman" w:hAnsi="Times New Roman"/>
-          <w:sz w:val="28"/>
-          <w:szCs w:val="28"/>
-          <w:shd w:fill="auto" w:val="clear"/>
-          <w:lang w:eastAsia="ru-RU"/>
-        </w:rPr>
-        <w:t>+</w:t>
-      </w:r>
-      <w:r>
-        <w:rPr>
-          <w:rFonts w:eastAsia="Times New Roman" w:cs="Times New Roman" w:ascii="Times New Roman" w:hAnsi="Times New Roman"/>
-          <w:sz w:val="28"/>
-          <w:szCs w:val="28"/>
-          <w:shd w:fill="auto" w:val="clear"/>
-          <w:lang w:eastAsia="ru-RU"/>
-        </w:rPr>
-        <w:t>)</w:t>
-      </w:r>
-      <w:r>
-        <w:rPr>
-          <w:rFonts w:eastAsia="Times New Roman" w:cs="Times New Roman" w:ascii="Times New Roman" w:hAnsi="Times New Roman"/>
-          <w:sz w:val="28"/>
-          <w:szCs w:val="28"/>
-          <w:shd w:fill="auto" w:val="clear"/>
-          <w:lang w:eastAsia="ru-RU"/>
-        </w:rPr>
-        <w:t xml:space="preserve"> 3. </w:t>
-      </w:r>
-      <w:r>
-        <w:rPr>
-          <w:rFonts w:eastAsia="Times New Roman" w:cs="Times New Roman" w:ascii="Times New Roman" w:hAnsi="Times New Roman"/>
-          <w:sz w:val="28"/>
-          <w:szCs w:val="28"/>
-          <w:shd w:fill="auto" w:val="clear"/>
-          <w:lang w:eastAsia="ru-RU"/>
-        </w:rPr>
-        <w:t>Крепкая команда</w:t>
-      </w:r>
-    </w:p>
-    <w:p>
-      <w:pPr>
-        <w:pStyle w:val="Normal"/>
-        <w:shd w:val="clear" w:color="auto" w:fill="FFFFFF"/>
-        <w:spacing w:lineRule="auto" w:line="360" w:before="0" w:after="0"/>
-        <w:ind w:firstLine="709"/>
-        <w:jc w:val="both"/>
-        <w:textAlignment w:val="baseline"/>
-        <w:rPr>
-          <w:highlight w:val="none"/>
-          <w:shd w:fill="auto" w:val="clear"/>
-        </w:rPr>
-      </w:pPr>
-      <w:r>
-        <w:rPr>
-          <w:rFonts w:eastAsia="Times New Roman" w:cs="Times New Roman" w:ascii="Times New Roman" w:hAnsi="Times New Roman"/>
-          <w:sz w:val="28"/>
-          <w:szCs w:val="28"/>
-          <w:shd w:fill="auto" w:val="clear"/>
-          <w:lang w:eastAsia="ru-RU"/>
-        </w:rPr>
-        <w:t>(</w:t>
-      </w:r>
-      <w:r>
-        <w:rPr>
-          <w:rFonts w:eastAsia="Times New Roman" w:cs="Times New Roman" w:ascii="Times New Roman" w:hAnsi="Times New Roman"/>
-          <w:sz w:val="28"/>
-          <w:szCs w:val="28"/>
-          <w:shd w:fill="auto" w:val="clear"/>
-          <w:lang w:eastAsia="ru-RU"/>
-        </w:rPr>
-        <w:t>+</w:t>
-      </w:r>
-      <w:r>
-        <w:rPr>
-          <w:rFonts w:eastAsia="Times New Roman" w:cs="Times New Roman" w:ascii="Times New Roman" w:hAnsi="Times New Roman"/>
-          <w:sz w:val="28"/>
-          <w:szCs w:val="28"/>
-          <w:shd w:fill="auto" w:val="clear"/>
-          <w:lang w:eastAsia="ru-RU"/>
-        </w:rPr>
-        <w:t>)</w:t>
-      </w:r>
-      <w:r>
-        <w:rPr>
-          <w:rFonts w:eastAsia="Times New Roman" w:cs="Times New Roman" w:ascii="Times New Roman" w:hAnsi="Times New Roman"/>
-          <w:sz w:val="28"/>
-          <w:szCs w:val="28"/>
-          <w:shd w:fill="auto" w:val="clear"/>
-          <w:lang w:eastAsia="ru-RU"/>
-        </w:rPr>
-        <w:t xml:space="preserve"> 4. </w:t>
-      </w:r>
-      <w:r>
-        <w:rPr>
-          <w:rFonts w:eastAsia="Times New Roman" w:cs="Times New Roman" w:ascii="Times New Roman" w:hAnsi="Times New Roman"/>
-          <w:sz w:val="28"/>
-          <w:szCs w:val="28"/>
-          <w:shd w:fill="auto" w:val="clear"/>
-          <w:lang w:eastAsia="ru-RU"/>
-        </w:rPr>
-        <w:t>Надежный совет директоров</w:t>
+        <w:t>(+) 4. Надежный совет директоров</w:t>
       </w:r>
     </w:p>
     <w:p>
@@ -3931,47 +3706,7 @@
           <w:shd w:fill="auto" w:val="clear"/>
           <w:lang w:eastAsia="ru-RU"/>
         </w:rPr>
-        <w:t>(</w:t>
-      </w:r>
-      <w:r>
-        <w:rPr>
-          <w:rFonts w:eastAsia="Times New Roman" w:cs="Times New Roman" w:ascii="Times New Roman" w:hAnsi="Times New Roman"/>
-          <w:sz w:val="28"/>
-          <w:szCs w:val="28"/>
-          <w:shd w:fill="auto" w:val="clear"/>
-          <w:lang w:eastAsia="ru-RU"/>
-        </w:rPr>
-        <w:t>-</w:t>
-      </w:r>
-      <w:r>
-        <w:rPr>
-          <w:rFonts w:eastAsia="Times New Roman" w:cs="Times New Roman" w:ascii="Times New Roman" w:hAnsi="Times New Roman"/>
-          <w:sz w:val="28"/>
-          <w:szCs w:val="28"/>
-          <w:shd w:fill="auto" w:val="clear"/>
-          <w:lang w:eastAsia="ru-RU"/>
-        </w:rPr>
-        <w:t>)</w:t>
-      </w:r>
-      <w:r>
-        <w:rPr>
-          <w:rFonts w:eastAsia="Times New Roman" w:cs="Times New Roman" w:ascii="Times New Roman" w:hAnsi="Times New Roman"/>
-          <w:sz w:val="28"/>
-          <w:szCs w:val="28"/>
-          <w:shd w:fill="auto" w:val="clear"/>
-          <w:lang w:eastAsia="ru-RU"/>
-        </w:rPr>
-        <w:t xml:space="preserve"> 5. </w:t>
-      </w:r>
-      <w:r>
-        <w:rPr>
-          <w:rFonts w:eastAsia="Times New Roman" w:cs="Times New Roman" w:ascii="Times New Roman" w:hAnsi="Times New Roman"/>
-          <w:sz w:val="28"/>
-          <w:szCs w:val="28"/>
-          <w:shd w:fill="auto" w:val="clear"/>
-          <w:lang w:eastAsia="ru-RU"/>
-        </w:rPr>
-        <w:t>Первые продажи</w:t>
+        <w:t>(-) 5. Первые продажи</w:t>
       </w:r>
     </w:p>
     <w:p>
@@ -3995,73 +3730,7 @@
           <w:szCs w:val="28"/>
           <w:shd w:fill="auto" w:val="clear"/>
         </w:rPr>
-        <w:t>Стоимость компании –</w:t>
-      </w:r>
-      <w:r>
-        <w:rPr>
-          <w:rFonts w:cs="Times New Roman" w:ascii="Times New Roman" w:hAnsi="Times New Roman"/>
-          <w:b/>
-          <w:bCs/>
-          <w:sz w:val="28"/>
-          <w:szCs w:val="28"/>
-          <w:shd w:fill="auto" w:val="clear"/>
-        </w:rPr>
-        <w:t xml:space="preserve"> </w:t>
-      </w:r>
-      <w:r>
-        <w:rPr>
-          <w:rFonts w:cs="Times New Roman" w:ascii="Times New Roman" w:hAnsi="Times New Roman"/>
-          <w:b/>
-          <w:bCs/>
-          <w:sz w:val="28"/>
-          <w:szCs w:val="28"/>
-          <w:shd w:fill="auto" w:val="clear"/>
-        </w:rPr>
-        <w:t>2</w:t>
-      </w:r>
-      <w:r>
-        <w:rPr>
-          <w:rFonts w:cs="Times New Roman" w:ascii="Times New Roman" w:hAnsi="Times New Roman"/>
-          <w:b/>
-          <w:bCs/>
-          <w:sz w:val="28"/>
-          <w:szCs w:val="28"/>
-          <w:shd w:fill="auto" w:val="clear"/>
-        </w:rPr>
-        <w:t> </w:t>
-      </w:r>
-      <w:r>
-        <w:rPr>
-          <w:rFonts w:cs="Times New Roman" w:ascii="Times New Roman" w:hAnsi="Times New Roman"/>
-          <w:b/>
-          <w:bCs/>
-          <w:sz w:val="28"/>
-          <w:szCs w:val="28"/>
-          <w:shd w:fill="auto" w:val="clear"/>
-        </w:rPr>
-        <w:t>0</w:t>
-      </w:r>
-      <w:r>
-        <w:rPr>
-          <w:rFonts w:cs="Times New Roman" w:ascii="Times New Roman" w:hAnsi="Times New Roman"/>
-          <w:b/>
-          <w:bCs/>
-          <w:sz w:val="28"/>
-          <w:szCs w:val="28"/>
-          <w:shd w:fill="auto" w:val="clear"/>
-        </w:rPr>
-        <w:t>00 000</w:t>
-      </w:r>
-      <w:r>
-        <w:rPr>
-          <w:rFonts w:cs="Times New Roman" w:ascii="Times New Roman" w:hAnsi="Times New Roman"/>
-          <w:b/>
-          <w:bCs/>
-          <w:sz w:val="28"/>
-          <w:szCs w:val="28"/>
-          <w:shd w:fill="auto" w:val="clear"/>
-        </w:rPr>
-        <w:t xml:space="preserve"> </w:t>
+        <w:t xml:space="preserve">Стоимость компании – 2 000 000 </w:t>
       </w:r>
       <w:r>
         <w:rPr>
@@ -4192,25 +3861,7 @@
           <w:szCs w:val="28"/>
           <w:shd w:fill="auto" w:val="clear"/>
         </w:rPr>
-        <w:t>(</w:t>
-      </w:r>
-      <w:r>
-        <w:rPr>
-          <w:rFonts w:cs="Times New Roman" w:ascii="Times New Roman" w:hAnsi="Times New Roman"/>
-          <w:sz w:val="28"/>
-          <w:szCs w:val="28"/>
-          <w:shd w:fill="auto" w:val="clear"/>
-        </w:rPr>
-        <w:t>0</w:t>
-      </w:r>
-      <w:r>
-        <w:rPr>
-          <w:rFonts w:cs="Times New Roman" w:ascii="Times New Roman" w:hAnsi="Times New Roman"/>
-          <w:sz w:val="28"/>
-          <w:szCs w:val="28"/>
-          <w:shd w:fill="auto" w:val="clear"/>
-        </w:rPr>
-        <w:t>) 2. риски на разных стадиях развития бизнеса</w:t>
+        <w:t>(0) 2. риски на разных стадиях развития бизнеса</w:t>
       </w:r>
     </w:p>
     <w:p>
@@ -4719,51 +4370,7 @@
           <w:szCs w:val="28"/>
           <w:shd w:fill="auto" w:val="clear"/>
         </w:rPr>
-        <w:t xml:space="preserve">Стоимость компании – </w:t>
-      </w:r>
-      <w:r>
-        <w:rPr>
-          <w:rFonts w:cs="Times New Roman" w:ascii="Times New Roman" w:hAnsi="Times New Roman"/>
-          <w:b/>
-          <w:bCs/>
-          <w:sz w:val="28"/>
-          <w:szCs w:val="28"/>
-          <w:shd w:fill="auto" w:val="clear"/>
-        </w:rPr>
-        <w:t xml:space="preserve">3 </w:t>
-      </w:r>
-      <w:r>
-        <w:rPr>
-          <w:rFonts w:cs="Times New Roman" w:ascii="Times New Roman" w:hAnsi="Times New Roman"/>
-          <w:b/>
-          <w:bCs/>
-          <w:sz w:val="28"/>
-          <w:szCs w:val="28"/>
-          <w:shd w:fill="auto" w:val="clear"/>
-        </w:rPr>
-        <w:t>7</w:t>
-      </w:r>
-      <w:r>
-        <w:rPr>
-          <w:rFonts w:cs="Times New Roman" w:ascii="Times New Roman" w:hAnsi="Times New Roman"/>
-          <w:b/>
-          <w:bCs/>
-          <w:sz w:val="28"/>
-          <w:szCs w:val="28"/>
-          <w:shd w:fill="auto" w:val="clear"/>
-        </w:rPr>
-        <w:t>50 000</w:t>
-      </w:r>
-      <w:r>
-        <w:rPr>
-          <w:rFonts w:cs="Times New Roman" w:ascii="Times New Roman" w:hAnsi="Times New Roman"/>
-          <w:b/>
-          <w:bCs/>
-          <w:sz w:val="28"/>
-          <w:szCs w:val="28"/>
-          <w:shd w:fill="auto" w:val="clear"/>
-        </w:rPr>
-        <w:t xml:space="preserve"> </w:t>
+        <w:t xml:space="preserve">Стоимость компании – 3 750 000 </w:t>
       </w:r>
       <w:r>
         <w:rPr>
@@ -4920,7 +4527,7 @@
           <w:p>
             <w:pPr>
               <w:pStyle w:val="ListParagraph"/>
-              <w:widowControl/>
+              <w:widowControl w:val="false"/>
               <w:suppressAutoHyphens w:val="true"/>
               <w:spacing w:lineRule="auto" w:line="360" w:before="0" w:after="0"/>
               <w:ind w:left="0" w:hanging="0"/>
@@ -4934,11 +4541,9 @@
             </w:pPr>
             <w:r>
               <w:rPr>
-                <w:rFonts w:eastAsia="Calibri" w:cs="Times New Roman" w:ascii="Times New Roman" w:hAnsi="Times New Roman"/>
-                <w:kern w:val="0"/>
-                <w:sz w:val="22"/>
-                <w:szCs w:val="22"/>
-                <w:lang w:val="ru-RU" w:eastAsia="en-US" w:bidi="ar-SA"/>
+                <w:rFonts w:cs="Times New Roman" w:ascii="Times New Roman" w:hAnsi="Times New Roman"/>
+                <w:sz w:val="28"/>
+                <w:szCs w:val="28"/>
               </w:rPr>
             </w:r>
           </w:p>
@@ -4952,7 +4557,7 @@
           <w:p>
             <w:pPr>
               <w:pStyle w:val="ListParagraph"/>
-              <w:widowControl/>
+              <w:widowControl w:val="false"/>
               <w:suppressAutoHyphens w:val="true"/>
               <w:spacing w:lineRule="auto" w:line="360" w:before="0" w:after="0"/>
               <w:ind w:left="0" w:hanging="0"/>
@@ -4985,7 +4590,7 @@
           <w:p>
             <w:pPr>
               <w:pStyle w:val="ListParagraph"/>
-              <w:widowControl/>
+              <w:widowControl w:val="false"/>
               <w:suppressAutoHyphens w:val="true"/>
               <w:spacing w:lineRule="auto" w:line="360" w:before="0" w:after="0"/>
               <w:ind w:left="0" w:hanging="0"/>
@@ -5018,7 +4623,7 @@
           <w:p>
             <w:pPr>
               <w:pStyle w:val="ListParagraph"/>
-              <w:widowControl/>
+              <w:widowControl w:val="false"/>
               <w:suppressAutoHyphens w:val="true"/>
               <w:spacing w:lineRule="auto" w:line="360" w:before="0" w:after="0"/>
               <w:ind w:left="0" w:hanging="0"/>
@@ -5054,7 +4659,7 @@
           <w:p>
             <w:pPr>
               <w:pStyle w:val="ListParagraph"/>
-              <w:widowControl/>
+              <w:widowControl w:val="false"/>
               <w:suppressAutoHyphens w:val="true"/>
               <w:spacing w:lineRule="auto" w:line="360" w:before="0" w:after="0"/>
               <w:ind w:left="0" w:hanging="0"/>
@@ -5089,7 +4694,7 @@
           <w:p>
             <w:pPr>
               <w:pStyle w:val="ListParagraph"/>
-              <w:widowControl/>
+              <w:widowControl w:val="false"/>
               <w:suppressAutoHyphens w:val="true"/>
               <w:spacing w:lineRule="auto" w:line="360" w:before="0" w:after="0"/>
               <w:ind w:left="0" w:hanging="0"/>
@@ -5111,18 +4716,7 @@
                 <w:shd w:fill="auto" w:val="clear"/>
                 <w:lang w:val="ru-RU" w:eastAsia="en-US" w:bidi="ar-SA"/>
               </w:rPr>
-              <w:t>23</w:t>
-            </w:r>
-            <w:r>
-              <w:rPr>
-                <w:rFonts w:eastAsia="Calibri" w:cs="Times New Roman" w:ascii="Times New Roman" w:hAnsi="Times New Roman"/>
-                <w:kern w:val="0"/>
-                <w:sz w:val="28"/>
-                <w:szCs w:val="28"/>
-                <w:shd w:fill="auto" w:val="clear"/>
-                <w:lang w:val="ru-RU" w:eastAsia="en-US" w:bidi="ar-SA"/>
-              </w:rPr>
-              <w:t xml:space="preserve">% </w:t>
+              <w:t xml:space="preserve">23% </w:t>
             </w:r>
           </w:p>
         </w:tc>
@@ -5135,7 +4729,7 @@
           <w:p>
             <w:pPr>
               <w:pStyle w:val="ListParagraph"/>
-              <w:widowControl/>
+              <w:widowControl w:val="false"/>
               <w:suppressAutoHyphens w:val="true"/>
               <w:spacing w:lineRule="auto" w:line="360" w:before="0" w:after="0"/>
               <w:ind w:left="0" w:hanging="0"/>
@@ -5157,18 +4751,7 @@
                 <w:shd w:fill="auto" w:val="clear"/>
                 <w:lang w:val="ru-RU" w:eastAsia="en-US" w:bidi="ar-SA"/>
               </w:rPr>
-              <w:t>150</w:t>
-            </w:r>
-            <w:r>
-              <w:rPr>
-                <w:rFonts w:eastAsia="Calibri" w:cs="Times New Roman" w:ascii="Times New Roman" w:hAnsi="Times New Roman"/>
-                <w:kern w:val="0"/>
-                <w:sz w:val="28"/>
-                <w:szCs w:val="28"/>
-                <w:shd w:fill="auto" w:val="clear"/>
-                <w:lang w:val="ru-RU" w:eastAsia="en-US" w:bidi="ar-SA"/>
-              </w:rPr>
-              <w:t>%</w:t>
+              <w:t>150%</w:t>
             </w:r>
           </w:p>
         </w:tc>
@@ -5181,7 +4764,7 @@
           <w:p>
             <w:pPr>
               <w:pStyle w:val="ListParagraph"/>
-              <w:widowControl/>
+              <w:widowControl w:val="false"/>
               <w:suppressAutoHyphens w:val="true"/>
               <w:spacing w:lineRule="auto" w:line="360" w:before="0" w:after="0"/>
               <w:ind w:left="0" w:hanging="0"/>
@@ -5219,7 +4802,7 @@
           <w:p>
             <w:pPr>
               <w:pStyle w:val="ListParagraph"/>
-              <w:widowControl/>
+              <w:widowControl w:val="false"/>
               <w:suppressAutoHyphens w:val="true"/>
               <w:spacing w:lineRule="auto" w:line="360" w:before="0" w:after="0"/>
               <w:ind w:left="0" w:hanging="0"/>
@@ -5254,7 +4837,7 @@
           <w:p>
             <w:pPr>
               <w:pStyle w:val="ListParagraph"/>
-              <w:widowControl/>
+              <w:widowControl w:val="false"/>
               <w:suppressAutoHyphens w:val="true"/>
               <w:spacing w:lineRule="auto" w:line="360" w:before="0" w:after="0"/>
               <w:ind w:left="0" w:hanging="0"/>
@@ -5276,18 +4859,7 @@
                 <w:shd w:fill="auto" w:val="clear"/>
                 <w:lang w:val="ru-RU" w:eastAsia="en-US" w:bidi="ar-SA"/>
               </w:rPr>
-              <w:t>14</w:t>
-            </w:r>
-            <w:r>
-              <w:rPr>
-                <w:rFonts w:eastAsia="Calibri" w:cs="Times New Roman" w:ascii="Times New Roman" w:hAnsi="Times New Roman"/>
-                <w:kern w:val="0"/>
-                <w:sz w:val="28"/>
-                <w:szCs w:val="28"/>
-                <w:shd w:fill="auto" w:val="clear"/>
-                <w:lang w:val="ru-RU" w:eastAsia="en-US" w:bidi="ar-SA"/>
-              </w:rPr>
-              <w:t>%</w:t>
+              <w:t>14%</w:t>
             </w:r>
           </w:p>
         </w:tc>
@@ -5300,7 +4872,7 @@
           <w:p>
             <w:pPr>
               <w:pStyle w:val="ListParagraph"/>
-              <w:widowControl/>
+              <w:widowControl w:val="false"/>
               <w:suppressAutoHyphens w:val="true"/>
               <w:spacing w:lineRule="auto" w:line="360" w:before="0" w:after="0"/>
               <w:ind w:left="0" w:hanging="0"/>
@@ -5322,29 +4894,7 @@
                 <w:shd w:fill="auto" w:val="clear"/>
                 <w:lang w:val="ru-RU" w:eastAsia="en-US" w:bidi="ar-SA"/>
               </w:rPr>
-              <w:t>1</w:t>
-            </w:r>
-            <w:r>
-              <w:rPr>
-                <w:rFonts w:eastAsia="Calibri" w:cs="Times New Roman" w:ascii="Times New Roman" w:hAnsi="Times New Roman"/>
-                <w:kern w:val="0"/>
-                <w:sz w:val="28"/>
-                <w:szCs w:val="28"/>
-                <w:shd w:fill="auto" w:val="clear"/>
-                <w:lang w:val="ru-RU" w:eastAsia="en-US" w:bidi="ar-SA"/>
-              </w:rPr>
-              <w:t>1</w:t>
-            </w:r>
-            <w:r>
-              <w:rPr>
-                <w:rFonts w:eastAsia="Calibri" w:cs="Times New Roman" w:ascii="Times New Roman" w:hAnsi="Times New Roman"/>
-                <w:kern w:val="0"/>
-                <w:sz w:val="28"/>
-                <w:szCs w:val="28"/>
-                <w:shd w:fill="auto" w:val="clear"/>
-                <w:lang w:val="ru-RU" w:eastAsia="en-US" w:bidi="ar-SA"/>
-              </w:rPr>
-              <w:t>0%</w:t>
+              <w:t>110%</w:t>
             </w:r>
           </w:p>
         </w:tc>
@@ -5357,7 +4907,7 @@
           <w:p>
             <w:pPr>
               <w:pStyle w:val="ListParagraph"/>
-              <w:widowControl/>
+              <w:widowControl w:val="false"/>
               <w:suppressAutoHyphens w:val="true"/>
               <w:spacing w:lineRule="auto" w:line="360" w:before="0" w:after="0"/>
               <w:ind w:left="0" w:hanging="0"/>
@@ -5395,7 +4945,7 @@
           <w:p>
             <w:pPr>
               <w:pStyle w:val="ListParagraph"/>
-              <w:widowControl/>
+              <w:widowControl w:val="false"/>
               <w:suppressAutoHyphens w:val="true"/>
               <w:spacing w:lineRule="auto" w:line="360" w:before="0" w:after="0"/>
               <w:ind w:left="0" w:hanging="0"/>
@@ -5430,7 +4980,7 @@
           <w:p>
             <w:pPr>
               <w:pStyle w:val="ListParagraph"/>
-              <w:widowControl/>
+              <w:widowControl w:val="false"/>
               <w:suppressAutoHyphens w:val="true"/>
               <w:spacing w:lineRule="auto" w:line="360" w:before="0" w:after="0"/>
               <w:ind w:left="0" w:hanging="0"/>
@@ -5452,18 +5002,7 @@
                 <w:shd w:fill="auto" w:val="clear"/>
                 <w:lang w:val="ru-RU" w:eastAsia="en-US" w:bidi="ar-SA"/>
               </w:rPr>
-              <w:t>18</w:t>
-            </w:r>
-            <w:r>
-              <w:rPr>
-                <w:rFonts w:eastAsia="Calibri" w:cs="Times New Roman" w:ascii="Times New Roman" w:hAnsi="Times New Roman"/>
-                <w:kern w:val="0"/>
-                <w:sz w:val="28"/>
-                <w:szCs w:val="28"/>
-                <w:shd w:fill="auto" w:val="clear"/>
-                <w:lang w:val="ru-RU" w:eastAsia="en-US" w:bidi="ar-SA"/>
-              </w:rPr>
-              <w:t>%</w:t>
+              <w:t>18%</w:t>
             </w:r>
           </w:p>
         </w:tc>
@@ -5476,7 +5015,7 @@
           <w:p>
             <w:pPr>
               <w:pStyle w:val="ListParagraph"/>
-              <w:widowControl/>
+              <w:widowControl w:val="false"/>
               <w:suppressAutoHyphens w:val="true"/>
               <w:spacing w:lineRule="auto" w:line="360" w:before="0" w:after="0"/>
               <w:ind w:left="0" w:hanging="0"/>
@@ -5511,7 +5050,7 @@
           <w:p>
             <w:pPr>
               <w:pStyle w:val="ListParagraph"/>
-              <w:widowControl/>
+              <w:widowControl w:val="false"/>
               <w:suppressAutoHyphens w:val="true"/>
               <w:spacing w:lineRule="auto" w:line="360" w:before="0" w:after="0"/>
               <w:ind w:left="0" w:hanging="0"/>
@@ -5549,7 +5088,7 @@
           <w:p>
             <w:pPr>
               <w:pStyle w:val="ListParagraph"/>
-              <w:widowControl/>
+              <w:widowControl w:val="false"/>
               <w:suppressAutoHyphens w:val="true"/>
               <w:spacing w:lineRule="auto" w:line="360" w:before="0" w:after="0"/>
               <w:ind w:left="0" w:hanging="0"/>
@@ -5584,7 +5123,7 @@
           <w:p>
             <w:pPr>
               <w:pStyle w:val="ListParagraph"/>
-              <w:widowControl/>
+              <w:widowControl w:val="false"/>
               <w:suppressAutoHyphens w:val="true"/>
               <w:spacing w:lineRule="auto" w:line="360" w:before="0" w:after="0"/>
               <w:ind w:left="0" w:hanging="0"/>
@@ -5606,29 +5145,7 @@
                 <w:shd w:fill="auto" w:val="clear"/>
                 <w:lang w:val="ru-RU" w:eastAsia="en-US" w:bidi="ar-SA"/>
               </w:rPr>
-              <w:t>1</w:t>
-            </w:r>
-            <w:r>
-              <w:rPr>
-                <w:rFonts w:eastAsia="Calibri" w:cs="Times New Roman" w:ascii="Times New Roman" w:hAnsi="Times New Roman"/>
-                <w:kern w:val="0"/>
-                <w:sz w:val="28"/>
-                <w:szCs w:val="28"/>
-                <w:shd w:fill="auto" w:val="clear"/>
-                <w:lang w:val="ru-RU" w:eastAsia="en-US" w:bidi="ar-SA"/>
-              </w:rPr>
-              <w:t>0</w:t>
-            </w:r>
-            <w:r>
-              <w:rPr>
-                <w:rFonts w:eastAsia="Calibri" w:cs="Times New Roman" w:ascii="Times New Roman" w:hAnsi="Times New Roman"/>
-                <w:kern w:val="0"/>
-                <w:sz w:val="28"/>
-                <w:szCs w:val="28"/>
-                <w:shd w:fill="auto" w:val="clear"/>
-                <w:lang w:val="ru-RU" w:eastAsia="en-US" w:bidi="ar-SA"/>
-              </w:rPr>
-              <w:t>%</w:t>
+              <w:t>10%</w:t>
             </w:r>
           </w:p>
         </w:tc>
@@ -5641,7 +5158,7 @@
           <w:p>
             <w:pPr>
               <w:pStyle w:val="ListParagraph"/>
-              <w:widowControl/>
+              <w:widowControl w:val="false"/>
               <w:suppressAutoHyphens w:val="true"/>
               <w:spacing w:lineRule="auto" w:line="360" w:before="0" w:after="0"/>
               <w:ind w:left="0" w:hanging="0"/>
@@ -5663,18 +5180,7 @@
                 <w:shd w:fill="auto" w:val="clear"/>
                 <w:lang w:val="ru-RU" w:eastAsia="en-US" w:bidi="ar-SA"/>
               </w:rPr>
-              <w:t>50</w:t>
-            </w:r>
-            <w:r>
-              <w:rPr>
-                <w:rFonts w:eastAsia="Calibri" w:cs="Times New Roman" w:ascii="Times New Roman" w:hAnsi="Times New Roman"/>
-                <w:kern w:val="0"/>
-                <w:sz w:val="28"/>
-                <w:szCs w:val="28"/>
-                <w:shd w:fill="auto" w:val="clear"/>
-                <w:lang w:val="ru-RU" w:eastAsia="en-US" w:bidi="ar-SA"/>
-              </w:rPr>
-              <w:t>%</w:t>
+              <w:t>50%</w:t>
             </w:r>
           </w:p>
         </w:tc>
@@ -5687,7 +5193,7 @@
           <w:p>
             <w:pPr>
               <w:pStyle w:val="ListParagraph"/>
-              <w:widowControl/>
+              <w:widowControl w:val="false"/>
               <w:suppressAutoHyphens w:val="true"/>
               <w:spacing w:lineRule="auto" w:line="360" w:before="0" w:after="0"/>
               <w:ind w:left="0" w:hanging="0"/>
@@ -5725,7 +5231,7 @@
           <w:p>
             <w:pPr>
               <w:pStyle w:val="ListParagraph"/>
-              <w:widowControl/>
+              <w:widowControl w:val="false"/>
               <w:suppressAutoHyphens w:val="true"/>
               <w:spacing w:lineRule="auto" w:line="360" w:before="0" w:after="0"/>
               <w:ind w:left="0" w:hanging="0"/>
@@ -5760,7 +5266,7 @@
           <w:p>
             <w:pPr>
               <w:pStyle w:val="ListParagraph"/>
-              <w:widowControl/>
+              <w:widowControl w:val="false"/>
               <w:suppressAutoHyphens w:val="true"/>
               <w:spacing w:lineRule="auto" w:line="360" w:before="0" w:after="0"/>
               <w:ind w:left="0" w:hanging="0"/>
@@ -5782,18 +5288,7 @@
                 <w:shd w:fill="auto" w:val="clear"/>
                 <w:lang w:val="ru-RU" w:eastAsia="en-US" w:bidi="ar-SA"/>
               </w:rPr>
-              <w:t>14</w:t>
-            </w:r>
-            <w:r>
-              <w:rPr>
-                <w:rFonts w:eastAsia="Calibri" w:cs="Times New Roman" w:ascii="Times New Roman" w:hAnsi="Times New Roman"/>
-                <w:kern w:val="0"/>
-                <w:sz w:val="28"/>
-                <w:szCs w:val="28"/>
-                <w:shd w:fill="auto" w:val="clear"/>
-                <w:lang w:val="ru-RU" w:eastAsia="en-US" w:bidi="ar-SA"/>
-              </w:rPr>
-              <w:t>%</w:t>
+              <w:t>14%</w:t>
             </w:r>
           </w:p>
         </w:tc>
@@ -5806,7 +5301,7 @@
           <w:p>
             <w:pPr>
               <w:pStyle w:val="ListParagraph"/>
-              <w:widowControl/>
+              <w:widowControl w:val="false"/>
               <w:suppressAutoHyphens w:val="true"/>
               <w:spacing w:lineRule="auto" w:line="360" w:before="0" w:after="0"/>
               <w:ind w:left="0" w:hanging="0"/>
@@ -5828,18 +5323,7 @@
                 <w:shd w:fill="auto" w:val="clear"/>
                 <w:lang w:val="ru-RU" w:eastAsia="en-US" w:bidi="ar-SA"/>
               </w:rPr>
-              <w:t>30</w:t>
-            </w:r>
-            <w:r>
-              <w:rPr>
-                <w:rFonts w:eastAsia="Calibri" w:cs="Times New Roman" w:ascii="Times New Roman" w:hAnsi="Times New Roman"/>
-                <w:kern w:val="0"/>
-                <w:sz w:val="28"/>
-                <w:szCs w:val="28"/>
-                <w:shd w:fill="auto" w:val="clear"/>
-                <w:lang w:val="ru-RU" w:eastAsia="en-US" w:bidi="ar-SA"/>
-              </w:rPr>
-              <w:t>%</w:t>
+              <w:t>30%</w:t>
             </w:r>
           </w:p>
         </w:tc>
@@ -5852,7 +5336,7 @@
           <w:p>
             <w:pPr>
               <w:pStyle w:val="ListParagraph"/>
-              <w:widowControl/>
+              <w:widowControl w:val="false"/>
               <w:suppressAutoHyphens w:val="true"/>
               <w:spacing w:lineRule="auto" w:line="360" w:before="0" w:after="0"/>
               <w:ind w:left="0" w:hanging="0"/>
@@ -5890,7 +5374,7 @@
           <w:p>
             <w:pPr>
               <w:pStyle w:val="ListParagraph"/>
-              <w:widowControl/>
+              <w:widowControl w:val="false"/>
               <w:suppressAutoHyphens w:val="true"/>
               <w:spacing w:lineRule="auto" w:line="360" w:before="0" w:after="0"/>
               <w:ind w:left="0" w:hanging="0"/>
@@ -5925,7 +5409,7 @@
           <w:p>
             <w:pPr>
               <w:pStyle w:val="ListParagraph"/>
-              <w:widowControl/>
+              <w:widowControl w:val="false"/>
               <w:suppressAutoHyphens w:val="true"/>
               <w:spacing w:lineRule="auto" w:line="360" w:before="0" w:after="0"/>
               <w:ind w:left="0" w:hanging="0"/>
@@ -5947,18 +5431,7 @@
                 <w:shd w:fill="auto" w:val="clear"/>
                 <w:lang w:val="ru-RU" w:eastAsia="en-US" w:bidi="ar-SA"/>
               </w:rPr>
-              <w:t>21</w:t>
-            </w:r>
-            <w:r>
-              <w:rPr>
-                <w:rFonts w:eastAsia="Calibri" w:cs="Times New Roman" w:ascii="Times New Roman" w:hAnsi="Times New Roman"/>
-                <w:kern w:val="0"/>
-                <w:sz w:val="28"/>
-                <w:szCs w:val="28"/>
-                <w:shd w:fill="auto" w:val="clear"/>
-                <w:lang w:val="ru-RU" w:eastAsia="en-US" w:bidi="ar-SA"/>
-              </w:rPr>
-              <w:t>%</w:t>
+              <w:t>21%</w:t>
             </w:r>
           </w:p>
         </w:tc>
@@ -5971,7 +5444,7 @@
           <w:p>
             <w:pPr>
               <w:pStyle w:val="ListParagraph"/>
-              <w:widowControl/>
+              <w:widowControl w:val="false"/>
               <w:suppressAutoHyphens w:val="true"/>
               <w:spacing w:lineRule="auto" w:line="360" w:before="0" w:after="0"/>
               <w:ind w:left="0" w:hanging="0"/>
@@ -5993,18 +5466,7 @@
                 <w:shd w:fill="auto" w:val="clear"/>
                 <w:lang w:val="ru-RU" w:eastAsia="en-US" w:bidi="ar-SA"/>
               </w:rPr>
-              <w:t>25</w:t>
-            </w:r>
-            <w:r>
-              <w:rPr>
-                <w:rFonts w:eastAsia="Calibri" w:cs="Times New Roman" w:ascii="Times New Roman" w:hAnsi="Times New Roman"/>
-                <w:kern w:val="0"/>
-                <w:sz w:val="28"/>
-                <w:szCs w:val="28"/>
-                <w:shd w:fill="auto" w:val="clear"/>
-                <w:lang w:val="ru-RU" w:eastAsia="en-US" w:bidi="ar-SA"/>
-              </w:rPr>
-              <w:t>%</w:t>
+              <w:t>25%</w:t>
             </w:r>
           </w:p>
         </w:tc>
@@ -6017,7 +5479,7 @@
           <w:p>
             <w:pPr>
               <w:pStyle w:val="ListParagraph"/>
-              <w:widowControl/>
+              <w:widowControl w:val="false"/>
               <w:suppressAutoHyphens w:val="true"/>
               <w:spacing w:lineRule="auto" w:line="360" w:before="0" w:after="0"/>
               <w:ind w:left="0" w:hanging="0"/>
@@ -6055,7 +5517,7 @@
           <w:p>
             <w:pPr>
               <w:pStyle w:val="ListParagraph"/>
-              <w:widowControl/>
+              <w:widowControl w:val="false"/>
               <w:suppressAutoHyphens w:val="true"/>
               <w:spacing w:lineRule="auto" w:line="360" w:before="0" w:after="0"/>
               <w:ind w:left="0" w:hanging="0"/>
@@ -6090,7 +5552,7 @@
           <w:p>
             <w:pPr>
               <w:pStyle w:val="ListParagraph"/>
-              <w:widowControl/>
+              <w:widowControl w:val="false"/>
               <w:suppressAutoHyphens w:val="true"/>
               <w:spacing w:lineRule="auto" w:line="360" w:before="0" w:after="0"/>
               <w:ind w:left="0" w:hanging="0"/>
@@ -6125,7 +5587,7 @@
           <w:p>
             <w:pPr>
               <w:pStyle w:val="ListParagraph"/>
-              <w:widowControl/>
+              <w:widowControl w:val="false"/>
               <w:suppressAutoHyphens w:val="true"/>
               <w:spacing w:lineRule="auto" w:line="360" w:before="0" w:after="0"/>
               <w:ind w:left="0" w:hanging="0"/>
@@ -6162,7 +5624,7 @@
           <w:p>
             <w:pPr>
               <w:pStyle w:val="ListParagraph"/>
-              <w:widowControl/>
+              <w:widowControl w:val="false"/>
               <w:suppressAutoHyphens w:val="true"/>
               <w:spacing w:lineRule="auto" w:line="360" w:before="0" w:after="0"/>
               <w:ind w:left="0" w:hanging="0"/>
@@ -6249,25 +5711,7 @@
           <w:szCs w:val="28"/>
           <w:shd w:fill="auto" w:val="clear"/>
         </w:rPr>
-        <w:t xml:space="preserve">) стоит примерно </w:t>
-      </w:r>
-      <w:r>
-        <w:rPr>
-          <w:rFonts w:cs="Times New Roman" w:ascii="Times New Roman" w:hAnsi="Times New Roman"/>
-          <w:sz w:val="28"/>
-          <w:szCs w:val="28"/>
-          <w:shd w:fill="auto" w:val="clear"/>
-        </w:rPr>
-        <w:t>2 140 000 000 000</w:t>
-      </w:r>
-      <w:r>
-        <w:rPr>
-          <w:rFonts w:cs="Times New Roman" w:ascii="Times New Roman" w:hAnsi="Times New Roman"/>
-          <w:sz w:val="28"/>
-          <w:szCs w:val="28"/>
-          <w:shd w:fill="auto" w:val="clear"/>
-        </w:rPr>
-        <w:t xml:space="preserve"> долларов, для нашего стартапа выходим на оценку: 2 140 000 000 000 * 0.8685 = 1 858 590 000 000 долларов.</w:t>
+        <w:t>) стоит примерно 2 140 000 000 000 долларов, для нашего стартапа выходим на оценку: 2 140 000 000 000 * 0.8685 = 1 858 590 000 000 долларов.</w:t>
       </w:r>
     </w:p>
     <w:p>
@@ -6315,6 +5759,22 @@
         <w:contextualSpacing/>
         <w:jc w:val="both"/>
         <w:rPr>
+          <w:highlight w:val="none"/>
+          <w:shd w:fill="auto" w:val="clear"/>
+        </w:rPr>
+      </w:pPr>
+      <w:r>
+        <w:rPr/>
+      </w:r>
+    </w:p>
+    <w:p>
+      <w:pPr>
+        <w:pStyle w:val="ListParagraph"/>
+        <w:spacing w:lineRule="auto" w:line="360" w:before="0" w:after="0"/>
+        <w:ind w:left="0" w:firstLine="709"/>
+        <w:contextualSpacing/>
+        <w:jc w:val="both"/>
+        <w:rPr>
           <w:rFonts w:ascii="Times New Roman" w:hAnsi="Times New Roman" w:cs="Times New Roman"/>
           <w:sz w:val="28"/>
           <w:szCs w:val="28"/>
@@ -6326,6 +5786,9 @@
           <w:sz w:val="28"/>
           <w:szCs w:val="28"/>
         </w:rPr>
+      </w:r>
+      <w:r>
+        <w:br w:type="page"/>
       </w:r>
     </w:p>
     <w:p>
@@ -6355,18 +5818,6 @@
         </w:rPr>
         <w:t>ВЫВОД</w:t>
       </w:r>
-      <w:r>
-        <w:rPr>
-          <w:rFonts w:cs="Times New Roman" w:ascii="Times New Roman" w:hAnsi="Times New Roman"/>
-          <w:b/>
-          <w:bCs/>
-          <w:color w:val="000000"/>
-          <w:sz w:val="28"/>
-          <w:szCs w:val="28"/>
-          <w:shd w:fill="81D41A" w:val="clear"/>
-        </w:rPr>
-        <w:t xml:space="preserve"> (ей совсем не понравился)</w:t>
-      </w:r>
     </w:p>
     <w:p>
       <w:pPr>
@@ -6397,17 +5848,18 @@
         <w:contextualSpacing/>
         <w:jc w:val="both"/>
         <w:rPr>
-          <w:shd w:fill="81D41A" w:val="clear"/>
-        </w:rPr>
-      </w:pPr>
-      <w:r>
-        <w:rPr>
-          <w:rFonts w:cs="Times New Roman" w:ascii="Times New Roman" w:hAnsi="Times New Roman"/>
-          <w:sz w:val="28"/>
-          <w:szCs w:val="28"/>
-          <w:shd w:fill="81D41A" w:val="clear"/>
-        </w:rPr>
-        <w:t xml:space="preserve">Сначала была произведена оценка идеи. С помощью метрик была рассчитала стоимость компании на рынке. </w:t>
+          <w:highlight w:val="none"/>
+          <w:shd w:fill="auto" w:val="clear"/>
+        </w:rPr>
+      </w:pPr>
+      <w:r>
+        <w:rPr>
+          <w:rFonts w:cs="Times New Roman" w:ascii="Times New Roman" w:hAnsi="Times New Roman"/>
+          <w:sz w:val="28"/>
+          <w:szCs w:val="28"/>
+          <w:shd w:fill="auto" w:val="clear"/>
+        </w:rPr>
+        <w:t>Методы оценки стартапа до получения прибыли показали хороший результат для нашего проекта: оценочные показатели больше, чем первоначальные вложения.</w:t>
       </w:r>
     </w:p>
     <w:p>
@@ -6418,17 +5870,27 @@
         <w:contextualSpacing/>
         <w:jc w:val="both"/>
         <w:rPr>
-          <w:shd w:fill="81D41A" w:val="clear"/>
-        </w:rPr>
-      </w:pPr>
-      <w:r>
-        <w:rPr>
-          <w:rFonts w:cs="Times New Roman" w:ascii="Times New Roman" w:hAnsi="Times New Roman"/>
-          <w:sz w:val="28"/>
-          <w:szCs w:val="28"/>
-          <w:shd w:fill="81D41A" w:val="clear"/>
-        </w:rPr>
-        <w:t>В методе Беркуса оценка продукта производится по основным характеристикам: идея, прототип, команда, стратегия, план продаж. В зависимости от наличия/отсутствия характеристики формируем цену и видим на сколько прибылен будет наш стартап. Метод суммирования факторов риска, более развернутая метрика и более точно оценивает наш проект и выдает лучшую прибыль. Метод скоринга позволяет высчитать коэффициент относительно основного конкурента. Коэффициент умножаем на прибыль компании конкурента и получаем ожидаемую прибыль. Так по методу Беркуса и суммирования факторов риска получаем высокую прибыль компании, которая покрывает ожидаемые расходы. Метод скоринга показал не очень высокие результаты.</w:t>
+          <w:highlight w:val="none"/>
+          <w:shd w:fill="auto" w:val="clear"/>
+        </w:rPr>
+      </w:pPr>
+      <w:r>
+        <w:rPr>
+          <w:rFonts w:cs="Times New Roman" w:ascii="Times New Roman" w:hAnsi="Times New Roman"/>
+          <w:sz w:val="28"/>
+          <w:szCs w:val="28"/>
+          <w:shd w:fill="auto" w:val="clear"/>
+        </w:rPr>
+        <w:t>М</w:t>
+      </w:r>
+      <w:r>
+        <w:rPr>
+          <w:rFonts w:cs="Times New Roman" w:ascii="Times New Roman" w:hAnsi="Times New Roman"/>
+          <w:sz w:val="28"/>
+          <w:szCs w:val="28"/>
+          <w:shd w:fill="auto" w:val="clear"/>
+        </w:rPr>
+        <w:t>етод проверки идеи стартапа показал, что на идею не стоит тратить время.</w:t>
       </w:r>
     </w:p>
     <w:p>
@@ -6439,17 +5901,56 @@
         <w:contextualSpacing/>
         <w:jc w:val="both"/>
         <w:rPr>
+          <w:highlight w:val="none"/>
+          <w:shd w:fill="auto" w:val="clear"/>
+        </w:rPr>
+      </w:pPr>
+      <w:r>
+        <w:rPr>
+          <w:rFonts w:cs="Times New Roman" w:ascii="Times New Roman" w:hAnsi="Times New Roman"/>
+          <w:sz w:val="28"/>
+          <w:szCs w:val="28"/>
+          <w:shd w:fill="auto" w:val="clear"/>
+        </w:rPr>
+        <w:t>Метод беркуса и метод суммирования факторов риска показали отличные результаты, их оценка сильно превышает начальные вложения.</w:t>
+      </w:r>
+    </w:p>
+    <w:p>
+      <w:pPr>
+        <w:pStyle w:val="ListParagraph"/>
+        <w:spacing w:lineRule="auto" w:line="360" w:before="0" w:after="0"/>
+        <w:ind w:left="0" w:firstLine="709"/>
+        <w:contextualSpacing/>
+        <w:jc w:val="both"/>
+        <w:rPr/>
+      </w:pPr>
+      <w:r>
+        <w:rPr>
+          <w:rFonts w:cs="Times New Roman" w:ascii="Times New Roman" w:hAnsi="Times New Roman"/>
+          <w:sz w:val="28"/>
+          <w:szCs w:val="28"/>
+          <w:shd w:fill="auto" w:val="clear"/>
+        </w:rPr>
+        <w:t>Метод скоринга показал слишком большие значения, поэтому можно сказать, что к нашему проекту он плохо применим.</w:t>
+      </w:r>
+    </w:p>
+    <w:p>
+      <w:pPr>
+        <w:pStyle w:val="ListParagraph"/>
+        <w:spacing w:lineRule="auto" w:line="360" w:before="0" w:after="0"/>
+        <w:ind w:left="0" w:firstLine="709"/>
+        <w:contextualSpacing/>
+        <w:jc w:val="both"/>
+        <w:rPr>
+          <w:rFonts w:ascii="Times New Roman" w:hAnsi="Times New Roman" w:cs="Times New Roman"/>
+          <w:sz w:val="28"/>
+          <w:szCs w:val="28"/>
+          <w:highlight w:val="none"/>
           <w:shd w:fill="81D41A" w:val="clear"/>
         </w:rPr>
       </w:pPr>
       <w:r>
-        <w:rPr>
-          <w:rFonts w:cs="Times New Roman" w:ascii="Times New Roman" w:hAnsi="Times New Roman"/>
-          <w:sz w:val="28"/>
-          <w:szCs w:val="28"/>
-          <w:shd w:fill="81D41A" w:val="clear"/>
-        </w:rPr>
-        <w:t>Метрики показывают на сколько эффективны вложения. По ним мы сможем оценить прибыль нашего стартапа. Показатели получится достаточно высоким, следовательно, стартап можно считать выгодным.</w:t>
+        <w:rPr/>
       </w:r>
     </w:p>
     <w:p>
@@ -6507,7 +6008,7 @@
         <w:docPartGallery w:val="Page Numbers (Top of Page)"/>
         <w:docPartUnique w:val="true"/>
       </w:docPartObj>
-      <w:id w:val="180215317"/>
+      <w:id w:val="35965179"/>
     </w:sdtPr>
     <w:sdtContent>
       <w:p>
@@ -6573,255 +6074,6 @@
     </w:r>
   </w:p>
 </w:hdr>
-</file>
-
-<file path=word/numbering.xml><?xml version="1.0" encoding="utf-8"?>
-<w:numbering xmlns:w="http://schemas.openxmlformats.org/wordprocessingml/2006/main" xmlns:o="urn:schemas-microsoft-com:office:office" xmlns:r="http://schemas.openxmlformats.org/officeDocument/2006/relationships" xmlns:v="urn:schemas-microsoft-com:vml" xmlns:mc="http://schemas.openxmlformats.org/markup-compatibility/2006" xmlns:w14="http://schemas.microsoft.com/office/word/2010/wordml" mc:Ignorable="w14">
-  <w:abstractNum w:abstractNumId="1">
-    <w:lvl w:ilvl="0">
-      <w:start w:val="1"/>
-      <w:numFmt w:val="decimal"/>
-      <w:lvlText w:val="%1."/>
-      <w:lvlJc w:val="left"/>
-      <w:pPr>
-        <w:tabs>
-          <w:tab w:val="num" w:pos="720"/>
-        </w:tabs>
-        <w:ind w:left="720" w:hanging="360"/>
-      </w:pPr>
-      <w:rPr/>
-    </w:lvl>
-    <w:lvl w:ilvl="1">
-      <w:start w:val="1"/>
-      <w:numFmt w:val="decimal"/>
-      <w:lvlText w:val="%2."/>
-      <w:lvlJc w:val="left"/>
-      <w:pPr>
-        <w:tabs>
-          <w:tab w:val="num" w:pos="1080"/>
-        </w:tabs>
-        <w:ind w:left="1080" w:hanging="360"/>
-      </w:pPr>
-      <w:rPr/>
-    </w:lvl>
-    <w:lvl w:ilvl="2">
-      <w:start w:val="1"/>
-      <w:numFmt w:val="decimal"/>
-      <w:lvlText w:val="%3."/>
-      <w:lvlJc w:val="left"/>
-      <w:pPr>
-        <w:tabs>
-          <w:tab w:val="num" w:pos="1440"/>
-        </w:tabs>
-        <w:ind w:left="1440" w:hanging="360"/>
-      </w:pPr>
-      <w:rPr/>
-    </w:lvl>
-    <w:lvl w:ilvl="3">
-      <w:start w:val="1"/>
-      <w:numFmt w:val="decimal"/>
-      <w:lvlText w:val="%4."/>
-      <w:lvlJc w:val="left"/>
-      <w:pPr>
-        <w:tabs>
-          <w:tab w:val="num" w:pos="1800"/>
-        </w:tabs>
-        <w:ind w:left="1800" w:hanging="360"/>
-      </w:pPr>
-      <w:rPr/>
-    </w:lvl>
-    <w:lvl w:ilvl="4">
-      <w:start w:val="1"/>
-      <w:numFmt w:val="decimal"/>
-      <w:lvlText w:val="%5."/>
-      <w:lvlJc w:val="left"/>
-      <w:pPr>
-        <w:tabs>
-          <w:tab w:val="num" w:pos="2160"/>
-        </w:tabs>
-        <w:ind w:left="2160" w:hanging="360"/>
-      </w:pPr>
-      <w:rPr/>
-    </w:lvl>
-    <w:lvl w:ilvl="5">
-      <w:start w:val="1"/>
-      <w:numFmt w:val="decimal"/>
-      <w:lvlText w:val="%6."/>
-      <w:lvlJc w:val="left"/>
-      <w:pPr>
-        <w:tabs>
-          <w:tab w:val="num" w:pos="2520"/>
-        </w:tabs>
-        <w:ind w:left="2520" w:hanging="360"/>
-      </w:pPr>
-      <w:rPr/>
-    </w:lvl>
-    <w:lvl w:ilvl="6">
-      <w:start w:val="1"/>
-      <w:numFmt w:val="decimal"/>
-      <w:lvlText w:val="%7."/>
-      <w:lvlJc w:val="left"/>
-      <w:pPr>
-        <w:tabs>
-          <w:tab w:val="num" w:pos="2880"/>
-        </w:tabs>
-        <w:ind w:left="2880" w:hanging="360"/>
-      </w:pPr>
-      <w:rPr/>
-    </w:lvl>
-    <w:lvl w:ilvl="7">
-      <w:start w:val="1"/>
-      <w:numFmt w:val="decimal"/>
-      <w:lvlText w:val="%8."/>
-      <w:lvlJc w:val="left"/>
-      <w:pPr>
-        <w:tabs>
-          <w:tab w:val="num" w:pos="3240"/>
-        </w:tabs>
-        <w:ind w:left="3240" w:hanging="360"/>
-      </w:pPr>
-      <w:rPr/>
-    </w:lvl>
-    <w:lvl w:ilvl="8">
-      <w:start w:val="1"/>
-      <w:numFmt w:val="decimal"/>
-      <w:lvlText w:val="%9."/>
-      <w:lvlJc w:val="left"/>
-      <w:pPr>
-        <w:tabs>
-          <w:tab w:val="num" w:pos="3600"/>
-        </w:tabs>
-        <w:ind w:left="3600" w:hanging="360"/>
-      </w:pPr>
-      <w:rPr/>
-    </w:lvl>
-  </w:abstractNum>
-  <w:abstractNum w:abstractNumId="2">
-    <w:lvl w:ilvl="0">
-      <w:start w:val="1"/>
-      <w:numFmt w:val="none"/>
-      <w:suff w:val="nothing"/>
-      <w:lvlText w:val=""/>
-      <w:lvlJc w:val="left"/>
-      <w:pPr>
-        <w:tabs>
-          <w:tab w:val="num" w:pos="0"/>
-        </w:tabs>
-        <w:ind w:left="0" w:hanging="0"/>
-      </w:pPr>
-    </w:lvl>
-    <w:lvl w:ilvl="1">
-      <w:start w:val="1"/>
-      <w:numFmt w:val="none"/>
-      <w:suff w:val="nothing"/>
-      <w:lvlText w:val=""/>
-      <w:lvlJc w:val="left"/>
-      <w:pPr>
-        <w:tabs>
-          <w:tab w:val="num" w:pos="0"/>
-        </w:tabs>
-        <w:ind w:left="0" w:hanging="0"/>
-      </w:pPr>
-    </w:lvl>
-    <w:lvl w:ilvl="2">
-      <w:start w:val="1"/>
-      <w:numFmt w:val="none"/>
-      <w:suff w:val="nothing"/>
-      <w:lvlText w:val=""/>
-      <w:lvlJc w:val="left"/>
-      <w:pPr>
-        <w:tabs>
-          <w:tab w:val="num" w:pos="0"/>
-        </w:tabs>
-        <w:ind w:left="0" w:hanging="0"/>
-      </w:pPr>
-    </w:lvl>
-    <w:lvl w:ilvl="3">
-      <w:start w:val="1"/>
-      <w:numFmt w:val="none"/>
-      <w:suff w:val="nothing"/>
-      <w:lvlText w:val=""/>
-      <w:lvlJc w:val="left"/>
-      <w:pPr>
-        <w:tabs>
-          <w:tab w:val="num" w:pos="0"/>
-        </w:tabs>
-        <w:ind w:left="0" w:hanging="0"/>
-      </w:pPr>
-    </w:lvl>
-    <w:lvl w:ilvl="4">
-      <w:start w:val="1"/>
-      <w:numFmt w:val="none"/>
-      <w:suff w:val="nothing"/>
-      <w:lvlText w:val=""/>
-      <w:lvlJc w:val="left"/>
-      <w:pPr>
-        <w:tabs>
-          <w:tab w:val="num" w:pos="0"/>
-        </w:tabs>
-        <w:ind w:left="0" w:hanging="0"/>
-      </w:pPr>
-    </w:lvl>
-    <w:lvl w:ilvl="5">
-      <w:start w:val="1"/>
-      <w:numFmt w:val="none"/>
-      <w:suff w:val="nothing"/>
-      <w:lvlText w:val=""/>
-      <w:lvlJc w:val="left"/>
-      <w:pPr>
-        <w:tabs>
-          <w:tab w:val="num" w:pos="0"/>
-        </w:tabs>
-        <w:ind w:left="0" w:hanging="0"/>
-      </w:pPr>
-    </w:lvl>
-    <w:lvl w:ilvl="6">
-      <w:start w:val="1"/>
-      <w:numFmt w:val="none"/>
-      <w:suff w:val="nothing"/>
-      <w:lvlText w:val=""/>
-      <w:lvlJc w:val="left"/>
-      <w:pPr>
-        <w:tabs>
-          <w:tab w:val="num" w:pos="0"/>
-        </w:tabs>
-        <w:ind w:left="0" w:hanging="0"/>
-      </w:pPr>
-    </w:lvl>
-    <w:lvl w:ilvl="7">
-      <w:start w:val="1"/>
-      <w:numFmt w:val="none"/>
-      <w:suff w:val="nothing"/>
-      <w:lvlText w:val=""/>
-      <w:lvlJc w:val="left"/>
-      <w:pPr>
-        <w:tabs>
-          <w:tab w:val="num" w:pos="0"/>
-        </w:tabs>
-        <w:ind w:left="0" w:hanging="0"/>
-      </w:pPr>
-    </w:lvl>
-    <w:lvl w:ilvl="8">
-      <w:start w:val="1"/>
-      <w:numFmt w:val="none"/>
-      <w:suff w:val="nothing"/>
-      <w:lvlText w:val=""/>
-      <w:lvlJc w:val="left"/>
-      <w:pPr>
-        <w:tabs>
-          <w:tab w:val="num" w:pos="0"/>
-        </w:tabs>
-        <w:ind w:left="0" w:hanging="0"/>
-      </w:pPr>
-    </w:lvl>
-  </w:abstractNum>
-  <w:num w:numId="1">
-    <w:abstractNumId w:val="1"/>
-  </w:num>
-  <w:num w:numId="2">
-    <w:abstractNumId w:val="2"/>
-  </w:num>
-</w:numbering>
 </file>
 
 <file path=word/styles.xml><?xml version="1.0" encoding="utf-8"?>

</xml_diff>